<commit_message>
Mediaservice Überarbeitung übernommen in Aufgabedoc
</commit_message>
<xml_diff>
--- a/documents/Praktukumsaufgabe.docx
+++ b/documents/Praktukumsaufgabe.docx
@@ -1,6 +1,6 @@
 
 <file path=word/document.xml><?xml version="1.0" encoding="utf-8"?>
-<w:document xmlns:wpc="http://schemas.microsoft.com/office/word/2010/wordprocessingCanvas" xmlns:cx="http://schemas.microsoft.com/office/drawing/2014/chartex" xmlns:cx1="http://schemas.microsoft.com/office/drawing/2015/9/8/chartex" xmlns:cx2="http://schemas.microsoft.com/office/drawing/2015/10/21/chartex" xmlns:cx3="http://schemas.microsoft.com/office/drawing/2016/5/9/chartex" xmlns:cx4="http://schemas.microsoft.com/office/drawing/2016/5/10/chartex" xmlns:cx5="http://schemas.microsoft.com/office/drawing/2016/5/11/chartex" xmlns:cx6="http://schemas.microsoft.com/office/drawing/2016/5/12/chartex" xmlns:cx7="http://schemas.microsoft.com/office/drawing/2016/5/13/chartex" xmlns:cx8="http://schemas.microsoft.com/office/drawing/2016/5/14/chartex" xmlns:mc="http://schemas.openxmlformats.org/markup-compatibility/2006" xmlns:o="urn:schemas-microsoft-com:office:office" xmlns:r="http://schemas.openxmlformats.org/officeDocument/2006/relationships" xmlns:m="http://schemas.openxmlformats.org/officeDocument/2006/math" xmlns:v="urn:schemas-microsoft-com:vml" xmlns:wp14="http://schemas.microsoft.com/office/word/2010/wordprocessingDrawing" xmlns:wp="http://schemas.openxmlformats.org/drawingml/2006/wordprocessingDrawing" xmlns:w10="urn:schemas-microsoft-com:office:word" xmlns:w="http://schemas.openxmlformats.org/wordprocessingml/2006/main" xmlns:w14="http://schemas.microsoft.com/office/word/2010/wordml" xmlns:w15="http://schemas.microsoft.com/office/word/2012/wordml" xmlns:w16se="http://schemas.microsoft.com/office/word/2015/wordml/symex" xmlns:wpg="http://schemas.microsoft.com/office/word/2010/wordprocessingGroup" xmlns:wpi="http://schemas.microsoft.com/office/word/2010/wordprocessingInk" xmlns:wne="http://schemas.microsoft.com/office/word/2006/wordml" xmlns:wps="http://schemas.microsoft.com/office/word/2010/wordprocessingShape" mc:Ignorable="w14 w15 w16se wp14">
+<w:document xmlns:wpc="http://schemas.microsoft.com/office/word/2010/wordprocessingCanvas" xmlns:mo="http://schemas.microsoft.com/office/mac/office/2008/main" xmlns:mc="http://schemas.openxmlformats.org/markup-compatibility/2006" xmlns:mv="urn:schemas-microsoft-com:mac:vml" xmlns:o="urn:schemas-microsoft-com:office:office" xmlns:r="http://schemas.openxmlformats.org/officeDocument/2006/relationships" xmlns:m="http://schemas.openxmlformats.org/officeDocument/2006/math" xmlns:v="urn:schemas-microsoft-com:vml" xmlns:wp14="http://schemas.microsoft.com/office/word/2010/wordprocessingDrawing" xmlns:wp="http://schemas.openxmlformats.org/drawingml/2006/wordprocessingDrawing" xmlns:w10="urn:schemas-microsoft-com:office:word" xmlns:w="http://schemas.openxmlformats.org/wordprocessingml/2006/main" xmlns:w14="http://schemas.microsoft.com/office/word/2010/wordml" xmlns:w15="http://schemas.microsoft.com/office/word/2012/wordml" xmlns:wpg="http://schemas.microsoft.com/office/word/2010/wordprocessingGroup" xmlns:wpi="http://schemas.microsoft.com/office/word/2010/wordprocessingInk" xmlns:wne="http://schemas.microsoft.com/office/word/2006/wordml" xmlns:wps="http://schemas.microsoft.com/office/word/2010/wordprocessingShape" mc:Ignorable="w14 w15 wp14">
   <w:body>
     <w:p>
       <w:pPr>
@@ -37,18 +37,8 @@
           <w:sz w:val="36"/>
           <w:szCs w:val="36"/>
         </w:rPr>
-        <w:t xml:space="preserve">Authentication Prozess bei </w:t>
-      </w:r>
-      <w:proofErr w:type="spellStart"/>
-      <w:r>
-        <w:rPr>
-          <w:color w:val="auto"/>
-          <w:sz w:val="36"/>
-          <w:szCs w:val="36"/>
-        </w:rPr>
-        <w:t>ShareIt</w:t>
-      </w:r>
-      <w:proofErr w:type="spellEnd"/>
+        <w:t>Authentication Prozess bei ShareIt</w:t>
+      </w:r>
     </w:p>
     <w:p/>
     <w:p/>
@@ -187,23 +177,7 @@
           <w:sz w:val="24"/>
         </w:rPr>
         <w:br/>
-        <w:t xml:space="preserve">Problem </w:t>
-      </w:r>
-      <w:proofErr w:type="spellStart"/>
-      <w:r>
-        <w:rPr>
-          <w:rFonts w:asciiTheme="majorHAnsi" w:hAnsiTheme="majorHAnsi" w:cs="Arial"/>
-          <w:sz w:val="24"/>
-        </w:rPr>
-        <w:t>Based</w:t>
-      </w:r>
-      <w:proofErr w:type="spellEnd"/>
-      <w:r>
-        <w:rPr>
-          <w:rFonts w:asciiTheme="majorHAnsi" w:hAnsiTheme="majorHAnsi" w:cs="Arial"/>
-          <w:sz w:val="24"/>
-        </w:rPr>
-        <w:t xml:space="preserve"> Learning</w:t>
+        <w:t>Problem Based Learning</w:t>
       </w:r>
     </w:p>
     <w:p>
@@ -294,15 +268,7 @@
     </w:p>
     <w:p>
       <w:r>
-        <w:t xml:space="preserve">In diesem Abschnitt soll eine Projektidee, zur Erweiterung des </w:t>
-      </w:r>
-      <w:proofErr w:type="spellStart"/>
-      <w:r>
-        <w:t>ShareIt</w:t>
-      </w:r>
-      <w:proofErr w:type="spellEnd"/>
-      <w:r>
-        <w:t xml:space="preserve"> Projektes aufgezeigt werden. Dafür wird zuerst die Ausgangslage beschrieben und anschließend </w:t>
+        <w:t xml:space="preserve">In diesem Abschnitt soll eine Projektidee, zur Erweiterung des ShareIt Projektes aufgezeigt werden. Dafür wird zuerst die Ausgangslage beschrieben und anschließend </w:t>
       </w:r>
       <w:r>
         <w:t>der vorgeschlagene Lösungsweg.</w:t>
@@ -328,15 +294,7 @@
         <w:t>dem vorangegangenen Projekt</w:t>
       </w:r>
       <w:r>
-        <w:t xml:space="preserve"> „</w:t>
-      </w:r>
-      <w:proofErr w:type="spellStart"/>
-      <w:r>
-        <w:t>ShareIt</w:t>
-      </w:r>
-      <w:proofErr w:type="spellEnd"/>
-      <w:r>
-        <w:t xml:space="preserve"> Teil I“ wurde ein System zur Verwaltung von Medi</w:t>
+        <w:t xml:space="preserve"> „ShareIt Teil I“ wurde ein System zur Verwaltung von Medi</w:t>
       </w:r>
       <w:r>
         <w:t>e</w:t>
@@ -384,27 +342,11 @@
       </w:r>
       <w:commentRangeStart w:id="0"/>
       <w:r>
-        <w:t xml:space="preserve">Dafür sollen sich Studierende, die </w:t>
-      </w:r>
-      <w:proofErr w:type="spellStart"/>
-      <w:r>
-        <w:t>ShareIt</w:t>
-      </w:r>
-      <w:proofErr w:type="spellEnd"/>
-      <w:r>
-        <w:t xml:space="preserve"> nutzen wollen, vorab als Benutzer am System registrieren können. Geplant sind zwei Arten von registrierten Benutzern, nämlich Administratoren und normale Benutzer. Ein registrierter Benutzer kann sich am System an- und abmelden. Ist ein Benutzer angemeldet, so kann er selbst die von ihm gespeicherten Stammdaten bearbeiten. Außerdem kann der Benutzer sich die von ihm zur Verfügung gestellten Leihgaben sowie die von ihm aktuell entliehenen Medien anzeigen lassen.</w:t>
+        <w:t>Dafür sollen sich Studierende, die ShareIt nutzen wollen, vorab als Benutzer am System registrieren können. Geplant sind zwei Arten von registrierten Benutzern, nämlich Administratoren und normale Benutzer. Ein registrierter Benutzer kann sich am System an- und abmelden. Ist ein Benutzer angemeldet, so kann er selbst die von ihm gespeicherten Stammdaten bearbeiten. Außerdem kann der Benutzer sich die von ihm zur Verfügung gestellten Leihgaben sowie die von ihm aktuell entliehenen Medien anzeigen lassen.</w:t>
       </w:r>
       <w:r>
         <w:br/>
-        <w:t xml:space="preserve">Zusätzlich zu den Funktionalitäten für normale Benutzer können Administratoren einen neu registrierten Benutzer freigeben. Benutzer, die mehrfach gegen die selbstdefinierten Regeln der </w:t>
-      </w:r>
-      <w:proofErr w:type="spellStart"/>
-      <w:r>
-        <w:t>ShareIt</w:t>
-      </w:r>
-      <w:proofErr w:type="spellEnd"/>
-      <w:r>
-        <w:t xml:space="preserve"> Community verstoßen haben, können von einem Administrator von der weiteren Nutzung des Sy</w:t>
+        <w:t>Zusätzlich zu den Funktionalitäten für normale Benutzer können Administratoren einen neu registrierten Benutzer freigeben. Benutzer, die mehrfach gegen die selbstdefinierten Regeln der ShareIt Community verstoßen haben, können von einem Administrator von der weiteren Nutzung des Sy</w:t>
       </w:r>
       <w:r>
         <w:t>s</w:t>
@@ -440,23 +382,7 @@
         <w:pStyle w:val="KeinLeerraum"/>
       </w:pPr>
       <w:r>
-        <w:t xml:space="preserve">Erstellen Sie einen Service, der die Authentifizierung der Benutzer übernimmt. Dieser Service soll nach dem Prinzip des </w:t>
-      </w:r>
-      <w:proofErr w:type="spellStart"/>
-      <w:r>
-        <w:t>OAuth</w:t>
-      </w:r>
-      <w:proofErr w:type="spellEnd"/>
-      <w:r>
-        <w:t xml:space="preserve"> funktionieren. Ein Benutzer wird durch seinen Namen und ein Passwort identifiziert und erhält ein Token. Bei einer Anfrage an die </w:t>
-      </w:r>
-      <w:proofErr w:type="spellStart"/>
-      <w:r>
-        <w:t>Microservices</w:t>
-      </w:r>
-      <w:proofErr w:type="spellEnd"/>
-      <w:r>
-        <w:t xml:space="preserve"> </w:t>
+        <w:t xml:space="preserve">Erstellen Sie einen Service, der die Authentifizierung der Benutzer übernimmt. Dieser Service soll nach dem Prinzip des OAuth funktionieren. Ein Benutzer wird durch seinen Namen und ein Passwort identifiziert und erhält ein Token. Bei einer Anfrage an die Microservices </w:t>
       </w:r>
       <w:r>
         <w:t>ist</w:t>
@@ -468,47 +394,7 @@
         <w:t>enthalten</w:t>
       </w:r>
       <w:r>
-        <w:t xml:space="preserve">. Der </w:t>
-      </w:r>
-      <w:proofErr w:type="spellStart"/>
-      <w:r>
-        <w:t>Microservice</w:t>
-      </w:r>
-      <w:proofErr w:type="spellEnd"/>
-      <w:r>
-        <w:t xml:space="preserve"> kann dieses dann am </w:t>
-      </w:r>
-      <w:proofErr w:type="spellStart"/>
-      <w:r>
-        <w:t>AuthServer</w:t>
-      </w:r>
-      <w:proofErr w:type="spellEnd"/>
-      <w:r>
-        <w:t xml:space="preserve"> validieren. Bei der Validierung des Tokens findet zusätzlich eine Rechteprüfung statt. Ein </w:t>
-      </w:r>
-      <w:proofErr w:type="spellStart"/>
-      <w:r>
-        <w:t>Microservice</w:t>
-      </w:r>
-      <w:proofErr w:type="spellEnd"/>
-      <w:r>
-        <w:t xml:space="preserve"> schickt zusammen mit dem Token eine </w:t>
-      </w:r>
-      <w:proofErr w:type="spellStart"/>
-      <w:r>
-        <w:t>RechteID</w:t>
-      </w:r>
-      <w:proofErr w:type="spellEnd"/>
-      <w:r>
-        <w:t xml:space="preserve"> an den </w:t>
-      </w:r>
-      <w:proofErr w:type="spellStart"/>
-      <w:r>
-        <w:t>AuthServer</w:t>
-      </w:r>
-      <w:proofErr w:type="spellEnd"/>
-      <w:r>
-        <w:t>. Dieser überprüft dann, ob die geforderte ID dem Benutzer zugewiesen ist.</w:t>
+        <w:t>. Der Microservice kann dieses dann am AuthServer validieren. Bei der Validierung des Tokens findet zusätzlich eine Rechteprüfung statt. Ein Microservice schickt zusammen mit dem Token eine RechteID an den AuthServer. Dieser überprüft dann, ob die geforderte ID dem Benutzer zugewiesen ist.</w:t>
       </w:r>
     </w:p>
     <w:p>
@@ -605,31 +491,7 @@
         </w:numPr>
       </w:pPr>
       <w:r>
-        <w:t xml:space="preserve">Der Benutzer muss vor der Verwendung der </w:t>
-      </w:r>
-      <w:proofErr w:type="spellStart"/>
-      <w:r>
-        <w:t>Microservices</w:t>
-      </w:r>
-      <w:proofErr w:type="spellEnd"/>
-      <w:r>
-        <w:t xml:space="preserve"> authentifiziert werden, z.B. beim Login. Es erfolgt keine automatische Weiterleitung von den </w:t>
-      </w:r>
-      <w:proofErr w:type="spellStart"/>
-      <w:r>
-        <w:t>Microservices</w:t>
-      </w:r>
-      <w:proofErr w:type="spellEnd"/>
-      <w:r>
-        <w:t xml:space="preserve"> zum </w:t>
-      </w:r>
-      <w:proofErr w:type="spellStart"/>
-      <w:r>
-        <w:t>AuthServer</w:t>
-      </w:r>
-      <w:proofErr w:type="spellEnd"/>
-      <w:r>
-        <w:t xml:space="preserve">. </w:t>
+        <w:t xml:space="preserve">Der Benutzer muss vor der Verwendung der Microservices authentifiziert werden, z.B. beim Login. Es erfolgt keine automatische Weiterleitung von den Microservices zum AuthServer. </w:t>
       </w:r>
     </w:p>
     <w:p>
@@ -743,15 +605,7 @@
         <w:t xml:space="preserve"> besitzen nur eine ID (</w:t>
       </w:r>
       <w:r>
-        <w:t xml:space="preserve"> z.B. </w:t>
-      </w:r>
-      <w:proofErr w:type="spellStart"/>
-      <w:r>
-        <w:t>media.book.create</w:t>
-      </w:r>
-      <w:proofErr w:type="spellEnd"/>
-      <w:r>
-        <w:t xml:space="preserve"> ). Ein</w:t>
+        <w:t xml:space="preserve"> z.B. media.book.create ). Ein</w:t>
       </w:r>
       <w:r>
         <w:t xml:space="preserve"> Benutzer </w:t>
@@ -885,15 +739,7 @@
         <w:pStyle w:val="KeinLeerraum"/>
       </w:pPr>
       <w:r>
-        <w:t xml:space="preserve">Der Service benötigt zwei REST Schnittstellen. Eine externe Schnittstelle ermöglicht die Authentifizierung eines Benutzers, eine interne Schnittstelle ermöglicht es den </w:t>
-      </w:r>
-      <w:proofErr w:type="spellStart"/>
-      <w:r>
-        <w:t>Microservices</w:t>
-      </w:r>
-      <w:proofErr w:type="spellEnd"/>
-      <w:r>
-        <w:t>, ein Token zu validieren.</w:t>
+        <w:t>Der Service benötigt zwei REST Schnittstellen. Eine externe Schnittstelle ermöglicht die Authentifizierung eines Benutzers, eine interne Schnittstelle ermöglicht es den Microservices, ein Token zu validieren.</w:t>
       </w:r>
     </w:p>
     <w:p>
@@ -969,67 +815,19 @@
         <w:pStyle w:val="KeinLeerraum"/>
       </w:pPr>
       <w:r>
-        <w:t xml:space="preserve">Der </w:t>
-      </w:r>
-      <w:proofErr w:type="spellStart"/>
-      <w:r>
-        <w:t>AuthService</w:t>
-      </w:r>
-      <w:proofErr w:type="spellEnd"/>
-      <w:r>
-        <w:t xml:space="preserve"> überprüft den Benutzernamen und das Passwort. Falls beide korrekt sind, wird ein neues Token angelegt und zurückgesendet. Bei der Validierung übergibt ein </w:t>
-      </w:r>
-      <w:proofErr w:type="spellStart"/>
-      <w:r>
-        <w:t>Microservice</w:t>
-      </w:r>
-      <w:proofErr w:type="spellEnd"/>
-      <w:r>
-        <w:t xml:space="preserve"> sowohl das Token als auch die geforderte Autorisierung (</w:t>
-      </w:r>
-      <w:r>
-        <w:t xml:space="preserve">das benötige Recht). Der </w:t>
-      </w:r>
-      <w:proofErr w:type="spellStart"/>
-      <w:r>
-        <w:t>OAuth</w:t>
-      </w:r>
-      <w:proofErr w:type="spellEnd"/>
-      <w:r>
-        <w:t>-S</w:t>
-      </w:r>
-      <w:r>
-        <w:t xml:space="preserve">ervice überprüft, ob das Token vorhanden und gültig ist. Danach wird die Autorisierung überprüft. So wird sichergestellt, dass das Token gültig ist und der Benutzer die nötigen Rechte besitzt.  Der Service antwortet mit einem </w:t>
-      </w:r>
-      <w:proofErr w:type="spellStart"/>
-      <w:r>
-        <w:t>ValidationResult</w:t>
-      </w:r>
-      <w:proofErr w:type="spellEnd"/>
-      <w:r>
-        <w:t>. Es transportiert das Ergebnis der Validierung und geg</w:t>
+        <w:t>Der AuthService überprüft den Benutzernamen und das Passwort. Falls beide korrekt sind, wird ein neues Token angelegt und zurückgesendet. Bei der Validierung übergibt ein Microservice sowohl das Token als auch die geforderte Autorisierung (</w:t>
+      </w:r>
+      <w:r>
+        <w:t>das benötige Recht). Der OAuth-S</w:t>
+      </w:r>
+      <w:r>
+        <w:t>ervice überprüft, ob das Token vorhanden und gültig ist. Danach wird die Autorisierung überprüft. So wird sichergestellt, dass das Token gültig ist und der Benutzer die nötigen Rechte besitzt.  Der Service antwortet mit einem ValidationResult. Es transportiert das Ergebnis der Validierung und geg</w:t>
       </w:r>
       <w:r>
         <w:t>ebenenfalls Statusinformationen</w:t>
       </w:r>
       <w:r>
-        <w:t xml:space="preserve"> warum die Validierung fehlgeschlagen ist. Orientieren Sie sich dazu am </w:t>
-      </w:r>
-      <w:proofErr w:type="spellStart"/>
-      <w:r>
-        <w:t>MediaResult</w:t>
-      </w:r>
-      <w:proofErr w:type="spellEnd"/>
-      <w:r>
-        <w:t xml:space="preserve"> aus der Aufgabe </w:t>
-      </w:r>
-      <w:proofErr w:type="spellStart"/>
-      <w:r>
-        <w:t>ShareIt</w:t>
-      </w:r>
-      <w:proofErr w:type="spellEnd"/>
-      <w:r>
-        <w:t>.</w:t>
+        <w:t xml:space="preserve"> warum die Validierung fehlgeschlagen ist. Orientieren Sie sich dazu am MediaResult aus der Aufgabe ShareIt.</w:t>
       </w:r>
     </w:p>
     <w:p/>
@@ -1067,15 +865,7 @@
     </w:p>
     <w:p>
       <w:r>
-        <w:t xml:space="preserve">In dieser Praktikumsaufgabe soll ein funktionierendes Authentifizierungssystem für den </w:t>
-      </w:r>
-      <w:proofErr w:type="spellStart"/>
-      <w:r>
-        <w:t>ShareIt</w:t>
-      </w:r>
-      <w:proofErr w:type="spellEnd"/>
-      <w:r>
-        <w:t xml:space="preserve"> Service erstellt werden. Dabei soll auf den in der Lösungsidee vorgeschlagenen Lösungsweg zurückgegriffen werden.</w:t>
+        <w:t>In dieser Praktikumsaufgabe soll ein funktionierendes Authentifizierungssystem für den ShareIt Service erstellt werden. Dabei soll auf den in der Lösungsidee vorgeschlagenen Lösungsweg zurückgegriffen werden.</w:t>
       </w:r>
     </w:p>
     <w:p>
@@ -1101,11 +891,9 @@
       <w:r>
         <w:t xml:space="preserve">Rest basierter </w:t>
       </w:r>
-      <w:proofErr w:type="spellStart"/>
       <w:r>
         <w:t>AuthService</w:t>
       </w:r>
-      <w:proofErr w:type="spellEnd"/>
     </w:p>
     <w:p>
       <w:pPr>
@@ -1147,6 +935,18 @@
       </w:pPr>
       <w:r>
         <w:t>Rechtegruppen, welchen die Benutzer zugewiesen werden können. (zuweisen der Gruppen an die Mock Objekte)</w:t>
+      </w:r>
+    </w:p>
+    <w:p>
+      <w:pPr>
+        <w:pStyle w:val="Listenabsatz"/>
+        <w:numPr>
+          <w:ilvl w:val="0"/>
+          <w:numId w:val="2"/>
+        </w:numPr>
+      </w:pPr>
+      <w:r>
+        <w:t>Media Webservice bezüglich Autorisierung überarbeiten.</w:t>
       </w:r>
       <w:bookmarkStart w:id="1" w:name="_GoBack"/>
       <w:bookmarkEnd w:id="1"/>
@@ -1201,7 +1001,7 @@
 </file>
 
 <file path=word/comments.xml><?xml version="1.0" encoding="utf-8"?>
-<w:comments xmlns:wpc="http://schemas.microsoft.com/office/word/2010/wordprocessingCanvas" xmlns:cx="http://schemas.microsoft.com/office/drawing/2014/chartex" xmlns:cx1="http://schemas.microsoft.com/office/drawing/2015/9/8/chartex" xmlns:cx2="http://schemas.microsoft.com/office/drawing/2015/10/21/chartex" xmlns:cx3="http://schemas.microsoft.com/office/drawing/2016/5/9/chartex" xmlns:cx4="http://schemas.microsoft.com/office/drawing/2016/5/10/chartex" xmlns:cx5="http://schemas.microsoft.com/office/drawing/2016/5/11/chartex" xmlns:cx6="http://schemas.microsoft.com/office/drawing/2016/5/12/chartex" xmlns:cx7="http://schemas.microsoft.com/office/drawing/2016/5/13/chartex" xmlns:cx8="http://schemas.microsoft.com/office/drawing/2016/5/14/chartex" xmlns:mc="http://schemas.openxmlformats.org/markup-compatibility/2006" xmlns:o="urn:schemas-microsoft-com:office:office" xmlns:r="http://schemas.openxmlformats.org/officeDocument/2006/relationships" xmlns:m="http://schemas.openxmlformats.org/officeDocument/2006/math" xmlns:v="urn:schemas-microsoft-com:vml" xmlns:wp14="http://schemas.microsoft.com/office/word/2010/wordprocessingDrawing" xmlns:wp="http://schemas.openxmlformats.org/drawingml/2006/wordprocessingDrawing" xmlns:w10="urn:schemas-microsoft-com:office:word" xmlns:w="http://schemas.openxmlformats.org/wordprocessingml/2006/main" xmlns:w14="http://schemas.microsoft.com/office/word/2010/wordml" xmlns:w15="http://schemas.microsoft.com/office/word/2012/wordml" xmlns:w16se="http://schemas.microsoft.com/office/word/2015/wordml/symex" xmlns:wpg="http://schemas.microsoft.com/office/word/2010/wordprocessingGroup" xmlns:wpi="http://schemas.microsoft.com/office/word/2010/wordprocessingInk" xmlns:wne="http://schemas.microsoft.com/office/word/2006/wordml" xmlns:wps="http://schemas.microsoft.com/office/word/2010/wordprocessingShape" mc:Ignorable="w14 w15 w16se wp14">
+<w:comments xmlns:wpc="http://schemas.microsoft.com/office/word/2010/wordprocessingCanvas" xmlns:mo="http://schemas.microsoft.com/office/mac/office/2008/main" xmlns:mc="http://schemas.openxmlformats.org/markup-compatibility/2006" xmlns:mv="urn:schemas-microsoft-com:mac:vml" xmlns:o="urn:schemas-microsoft-com:office:office" xmlns:r="http://schemas.openxmlformats.org/officeDocument/2006/relationships" xmlns:m="http://schemas.openxmlformats.org/officeDocument/2006/math" xmlns:v="urn:schemas-microsoft-com:vml" xmlns:wp14="http://schemas.microsoft.com/office/word/2010/wordprocessingDrawing" xmlns:wp="http://schemas.openxmlformats.org/drawingml/2006/wordprocessingDrawing" xmlns:w10="urn:schemas-microsoft-com:office:word" xmlns:w="http://schemas.openxmlformats.org/wordprocessingml/2006/main" xmlns:w14="http://schemas.microsoft.com/office/word/2010/wordml" xmlns:w15="http://schemas.microsoft.com/office/word/2012/wordml" xmlns:wpg="http://schemas.microsoft.com/office/word/2010/wordprocessingGroup" xmlns:wpi="http://schemas.microsoft.com/office/word/2010/wordprocessingInk" xmlns:wne="http://schemas.microsoft.com/office/word/2006/wordml" xmlns:wps="http://schemas.microsoft.com/office/word/2010/wordprocessingShape" mc:Ignorable="w14 w15 wp14">
   <w:comment w:id="0" w:author="aneumeie" w:date="2017-05-12T15:30:00Z" w:initials="a">
     <w:p>
       <w:pPr>
@@ -1214,15 +1014,7 @@
         <w:annotationRef/>
       </w:r>
       <w:r>
-        <w:t xml:space="preserve">Von </w:t>
-      </w:r>
-      <w:proofErr w:type="spellStart"/>
-      <w:r>
-        <w:t>ShareIt</w:t>
-      </w:r>
-      <w:proofErr w:type="spellEnd"/>
-      <w:r>
-        <w:t xml:space="preserve"> Aufgabenstellung übernommen mit leichten Änderungen</w:t>
+        <w:t>Von ShareIt Aufgabenstellung übernommen mit leichten Änderungen</w:t>
       </w:r>
     </w:p>
   </w:comment>
@@ -1230,14 +1022,14 @@
 </file>
 
 <file path=word/commentsExtended.xml><?xml version="1.0" encoding="utf-8"?>
-<w15:commentsEx xmlns:wpc="http://schemas.microsoft.com/office/word/2010/wordprocessingCanvas" xmlns:cx="http://schemas.microsoft.com/office/drawing/2014/chartex" xmlns:cx1="http://schemas.microsoft.com/office/drawing/2015/9/8/chartex" xmlns:cx2="http://schemas.microsoft.com/office/drawing/2015/10/21/chartex" xmlns:cx3="http://schemas.microsoft.com/office/drawing/2016/5/9/chartex" xmlns:cx4="http://schemas.microsoft.com/office/drawing/2016/5/10/chartex" xmlns:cx5="http://schemas.microsoft.com/office/drawing/2016/5/11/chartex" xmlns:cx6="http://schemas.microsoft.com/office/drawing/2016/5/12/chartex" xmlns:cx7="http://schemas.microsoft.com/office/drawing/2016/5/13/chartex" xmlns:cx8="http://schemas.microsoft.com/office/drawing/2016/5/14/chartex" xmlns:mc="http://schemas.openxmlformats.org/markup-compatibility/2006" xmlns:o="urn:schemas-microsoft-com:office:office" xmlns:r="http://schemas.openxmlformats.org/officeDocument/2006/relationships" xmlns:m="http://schemas.openxmlformats.org/officeDocument/2006/math" xmlns:v="urn:schemas-microsoft-com:vml" xmlns:wp14="http://schemas.microsoft.com/office/word/2010/wordprocessingDrawing" xmlns:wp="http://schemas.openxmlformats.org/drawingml/2006/wordprocessingDrawing" xmlns:w10="urn:schemas-microsoft-com:office:word" xmlns:w="http://schemas.openxmlformats.org/wordprocessingml/2006/main" xmlns:w14="http://schemas.microsoft.com/office/word/2010/wordml" xmlns:w15="http://schemas.microsoft.com/office/word/2012/wordml" xmlns:w16se="http://schemas.microsoft.com/office/word/2015/wordml/symex" xmlns:wpg="http://schemas.microsoft.com/office/word/2010/wordprocessingGroup" xmlns:wpi="http://schemas.microsoft.com/office/word/2010/wordprocessingInk" xmlns:wne="http://schemas.microsoft.com/office/word/2006/wordml" xmlns:wps="http://schemas.microsoft.com/office/word/2010/wordprocessingShape" mc:Ignorable="w14 w15 w16se wp14">
+<w15:commentsEx xmlns:wpc="http://schemas.microsoft.com/office/word/2010/wordprocessingCanvas" xmlns:mo="http://schemas.microsoft.com/office/mac/office/2008/main" xmlns:mc="http://schemas.openxmlformats.org/markup-compatibility/2006" xmlns:mv="urn:schemas-microsoft-com:mac:vml" xmlns:o="urn:schemas-microsoft-com:office:office" xmlns:r="http://schemas.openxmlformats.org/officeDocument/2006/relationships" xmlns:m="http://schemas.openxmlformats.org/officeDocument/2006/math" xmlns:v="urn:schemas-microsoft-com:vml" xmlns:wp14="http://schemas.microsoft.com/office/word/2010/wordprocessingDrawing" xmlns:wp="http://schemas.openxmlformats.org/drawingml/2006/wordprocessingDrawing" xmlns:w10="urn:schemas-microsoft-com:office:word" xmlns:w="http://schemas.openxmlformats.org/wordprocessingml/2006/main" xmlns:w14="http://schemas.microsoft.com/office/word/2010/wordml" xmlns:w15="http://schemas.microsoft.com/office/word/2012/wordml" xmlns:wpg="http://schemas.microsoft.com/office/word/2010/wordprocessingGroup" xmlns:wpi="http://schemas.microsoft.com/office/word/2010/wordprocessingInk" xmlns:wne="http://schemas.microsoft.com/office/word/2006/wordml" xmlns:wps="http://schemas.microsoft.com/office/word/2010/wordprocessingShape" mc:Ignorable="w14 w15 wp14">
   <w15:commentEx w15:paraId="4C234EA2" w15:done="0"/>
 </w15:commentsEx>
 </file>
 
 <file path=word/numbering.xml><?xml version="1.0" encoding="utf-8"?>
-<w:numbering xmlns:wpc="http://schemas.microsoft.com/office/word/2010/wordprocessingCanvas" xmlns:cx="http://schemas.microsoft.com/office/drawing/2014/chartex" xmlns:cx1="http://schemas.microsoft.com/office/drawing/2015/9/8/chartex" xmlns:cx2="http://schemas.microsoft.com/office/drawing/2015/10/21/chartex" xmlns:cx3="http://schemas.microsoft.com/office/drawing/2016/5/9/chartex" xmlns:cx4="http://schemas.microsoft.com/office/drawing/2016/5/10/chartex" xmlns:cx5="http://schemas.microsoft.com/office/drawing/2016/5/11/chartex" xmlns:cx6="http://schemas.microsoft.com/office/drawing/2016/5/12/chartex" xmlns:cx7="http://schemas.microsoft.com/office/drawing/2016/5/13/chartex" xmlns:cx8="http://schemas.microsoft.com/office/drawing/2016/5/14/chartex" xmlns:mc="http://schemas.openxmlformats.org/markup-compatibility/2006" xmlns:o="urn:schemas-microsoft-com:office:office" xmlns:r="http://schemas.openxmlformats.org/officeDocument/2006/relationships" xmlns:m="http://schemas.openxmlformats.org/officeDocument/2006/math" xmlns:v="urn:schemas-microsoft-com:vml" xmlns:wp14="http://schemas.microsoft.com/office/word/2010/wordprocessingDrawing" xmlns:wp="http://schemas.openxmlformats.org/drawingml/2006/wordprocessingDrawing" xmlns:w10="urn:schemas-microsoft-com:office:word" xmlns:w="http://schemas.openxmlformats.org/wordprocessingml/2006/main" xmlns:w14="http://schemas.microsoft.com/office/word/2010/wordml" xmlns:w15="http://schemas.microsoft.com/office/word/2012/wordml" xmlns:w16se="http://schemas.microsoft.com/office/word/2015/wordml/symex" xmlns:wpg="http://schemas.microsoft.com/office/word/2010/wordprocessingGroup" xmlns:wpi="http://schemas.microsoft.com/office/word/2010/wordprocessingInk" xmlns:wne="http://schemas.microsoft.com/office/word/2006/wordml" xmlns:wps="http://schemas.microsoft.com/office/word/2010/wordprocessingShape" mc:Ignorable="w14 w15 w16se wp14">
-  <w:abstractNum w:abstractNumId="0" w15:restartNumberingAfterBreak="0">
+<w:numbering xmlns:wpc="http://schemas.microsoft.com/office/word/2010/wordprocessingCanvas" xmlns:mo="http://schemas.microsoft.com/office/mac/office/2008/main" xmlns:mc="http://schemas.openxmlformats.org/markup-compatibility/2006" xmlns:mv="urn:schemas-microsoft-com:mac:vml" xmlns:o="urn:schemas-microsoft-com:office:office" xmlns:r="http://schemas.openxmlformats.org/officeDocument/2006/relationships" xmlns:m="http://schemas.openxmlformats.org/officeDocument/2006/math" xmlns:v="urn:schemas-microsoft-com:vml" xmlns:wp14="http://schemas.microsoft.com/office/word/2010/wordprocessingDrawing" xmlns:wp="http://schemas.openxmlformats.org/drawingml/2006/wordprocessingDrawing" xmlns:w10="urn:schemas-microsoft-com:office:word" xmlns:w="http://schemas.openxmlformats.org/wordprocessingml/2006/main" xmlns:w14="http://schemas.microsoft.com/office/word/2010/wordml" xmlns:w15="http://schemas.microsoft.com/office/word/2012/wordml" xmlns:wpg="http://schemas.microsoft.com/office/word/2010/wordprocessingGroup" xmlns:wpi="http://schemas.microsoft.com/office/word/2010/wordprocessingInk" xmlns:wne="http://schemas.microsoft.com/office/word/2006/wordml" xmlns:wps="http://schemas.microsoft.com/office/word/2010/wordprocessingShape" mc:Ignorable="w14 w15 wp14">
+  <w:abstractNum w:abstractNumId="0">
     <w:nsid w:val="1028799F"/>
     <w:multiLevelType w:val="multilevel"/>
     <w:tmpl w:val="2EF615D8"/>
@@ -1358,7 +1150,7 @@
       </w:rPr>
     </w:lvl>
   </w:abstractNum>
-  <w:abstractNum w:abstractNumId="1" w15:restartNumberingAfterBreak="0">
+  <w:abstractNum w:abstractNumId="1">
     <w:nsid w:val="26634BB7"/>
     <w:multiLevelType w:val="hybridMultilevel"/>
     <w:tmpl w:val="04E8B7BA"/>
@@ -1471,7 +1263,7 @@
       </w:rPr>
     </w:lvl>
   </w:abstractNum>
-  <w:abstractNum w:abstractNumId="2" w15:restartNumberingAfterBreak="0">
+  <w:abstractNum w:abstractNumId="2">
     <w:nsid w:val="41F47532"/>
     <w:multiLevelType w:val="hybridMultilevel"/>
     <w:tmpl w:val="C630A790"/>
@@ -1584,7 +1376,7 @@
       </w:rPr>
     </w:lvl>
   </w:abstractNum>
-  <w:abstractNum w:abstractNumId="3" w15:restartNumberingAfterBreak="0">
+  <w:abstractNum w:abstractNumId="3">
     <w:nsid w:val="452A31B8"/>
     <w:multiLevelType w:val="hybridMultilevel"/>
     <w:tmpl w:val="38D6B698"/>
@@ -1713,7 +1505,7 @@
 </file>
 
 <file path=word/people.xml><?xml version="1.0" encoding="utf-8"?>
-<w15:people xmlns:wpc="http://schemas.microsoft.com/office/word/2010/wordprocessingCanvas" xmlns:cx="http://schemas.microsoft.com/office/drawing/2014/chartex" xmlns:cx1="http://schemas.microsoft.com/office/drawing/2015/9/8/chartex" xmlns:cx2="http://schemas.microsoft.com/office/drawing/2015/10/21/chartex" xmlns:cx3="http://schemas.microsoft.com/office/drawing/2016/5/9/chartex" xmlns:cx4="http://schemas.microsoft.com/office/drawing/2016/5/10/chartex" xmlns:cx5="http://schemas.microsoft.com/office/drawing/2016/5/11/chartex" xmlns:cx6="http://schemas.microsoft.com/office/drawing/2016/5/12/chartex" xmlns:cx7="http://schemas.microsoft.com/office/drawing/2016/5/13/chartex" xmlns:cx8="http://schemas.microsoft.com/office/drawing/2016/5/14/chartex" xmlns:mc="http://schemas.openxmlformats.org/markup-compatibility/2006" xmlns:o="urn:schemas-microsoft-com:office:office" xmlns:r="http://schemas.openxmlformats.org/officeDocument/2006/relationships" xmlns:m="http://schemas.openxmlformats.org/officeDocument/2006/math" xmlns:v="urn:schemas-microsoft-com:vml" xmlns:wp14="http://schemas.microsoft.com/office/word/2010/wordprocessingDrawing" xmlns:wp="http://schemas.openxmlformats.org/drawingml/2006/wordprocessingDrawing" xmlns:w10="urn:schemas-microsoft-com:office:word" xmlns:w="http://schemas.openxmlformats.org/wordprocessingml/2006/main" xmlns:w14="http://schemas.microsoft.com/office/word/2010/wordml" xmlns:w15="http://schemas.microsoft.com/office/word/2012/wordml" xmlns:w16se="http://schemas.microsoft.com/office/word/2015/wordml/symex" xmlns:wpg="http://schemas.microsoft.com/office/word/2010/wordprocessingGroup" xmlns:wpi="http://schemas.microsoft.com/office/word/2010/wordprocessingInk" xmlns:wne="http://schemas.microsoft.com/office/word/2006/wordml" xmlns:wps="http://schemas.microsoft.com/office/word/2010/wordprocessingShape" mc:Ignorable="w14 w15 w16se wp14">
+<w15:people xmlns:wpc="http://schemas.microsoft.com/office/word/2010/wordprocessingCanvas" xmlns:mo="http://schemas.microsoft.com/office/mac/office/2008/main" xmlns:mc="http://schemas.openxmlformats.org/markup-compatibility/2006" xmlns:mv="urn:schemas-microsoft-com:mac:vml" xmlns:o="urn:schemas-microsoft-com:office:office" xmlns:r="http://schemas.openxmlformats.org/officeDocument/2006/relationships" xmlns:m="http://schemas.openxmlformats.org/officeDocument/2006/math" xmlns:v="urn:schemas-microsoft-com:vml" xmlns:wp14="http://schemas.microsoft.com/office/word/2010/wordprocessingDrawing" xmlns:wp="http://schemas.openxmlformats.org/drawingml/2006/wordprocessingDrawing" xmlns:w10="urn:schemas-microsoft-com:office:word" xmlns:w="http://schemas.openxmlformats.org/wordprocessingml/2006/main" xmlns:w14="http://schemas.microsoft.com/office/word/2010/wordml" xmlns:w15="http://schemas.microsoft.com/office/word/2012/wordml" xmlns:wpg="http://schemas.microsoft.com/office/word/2010/wordprocessingGroup" xmlns:wpi="http://schemas.microsoft.com/office/word/2010/wordprocessingInk" xmlns:wne="http://schemas.microsoft.com/office/word/2006/wordml" xmlns:wps="http://schemas.microsoft.com/office/word/2010/wordprocessingShape" mc:Ignorable="w14 w15 wp14">
   <w15:person w15:author="aneumeie">
     <w15:presenceInfo w15:providerId="None" w15:userId="aneumeie"/>
   </w15:person>
@@ -1721,7 +1513,7 @@
 </file>
 
 <file path=word/styles.xml><?xml version="1.0" encoding="utf-8"?>
-<w:styles xmlns:mc="http://schemas.openxmlformats.org/markup-compatibility/2006" xmlns:r="http://schemas.openxmlformats.org/officeDocument/2006/relationships" xmlns:w="http://schemas.openxmlformats.org/wordprocessingml/2006/main" xmlns:w14="http://schemas.microsoft.com/office/word/2010/wordml" xmlns:w15="http://schemas.microsoft.com/office/word/2012/wordml" xmlns:w16se="http://schemas.microsoft.com/office/word/2015/wordml/symex" mc:Ignorable="w14 w15 w16se">
+<w:styles xmlns:mc="http://schemas.openxmlformats.org/markup-compatibility/2006" xmlns:r="http://schemas.openxmlformats.org/officeDocument/2006/relationships" xmlns:w="http://schemas.openxmlformats.org/wordprocessingml/2006/main" xmlns:w14="http://schemas.microsoft.com/office/word/2010/wordml" xmlns:w15="http://schemas.microsoft.com/office/word/2012/wordml" mc:Ignorable="w14 w15">
   <w:docDefaults>
     <w:rPrDefault>
       <w:rPr>
@@ -1737,7 +1529,7 @@
       </w:pPr>
     </w:pPrDefault>
   </w:docDefaults>
-  <w:latentStyles w:defLockedState="0" w:defUIPriority="99" w:defSemiHidden="0" w:defUnhideWhenUsed="0" w:defQFormat="0" w:count="374">
+  <w:latentStyles w:defLockedState="0" w:defUIPriority="99" w:defSemiHidden="0" w:defUnhideWhenUsed="0" w:defQFormat="0" w:count="382">
     <w:lsdException w:name="Normal" w:uiPriority="0" w:qFormat="1"/>
     <w:lsdException w:name="heading 1" w:uiPriority="9" w:qFormat="1"/>
     <w:lsdException w:name="heading 2" w:semiHidden="1" w:uiPriority="9" w:unhideWhenUsed="1" w:qFormat="1"/>
@@ -2111,7 +1903,6 @@
     <w:lsdException w:name="List Table 7 Colorful Accent 6" w:uiPriority="52"/>
     <w:lsdException w:name="Mention" w:semiHidden="1" w:unhideWhenUsed="1"/>
     <w:lsdException w:name="Smart Hyperlink" w:semiHidden="1" w:unhideWhenUsed="1"/>
-    <w:lsdException w:name="Hashtag" w:semiHidden="1" w:unhideWhenUsed="1"/>
   </w:latentStyles>
   <w:style w:type="paragraph" w:default="1" w:styleId="Standard">
     <w:name w:val="Normal"/>

</xml_diff>

<commit_message>
Bilder aktualisiert in Präsentation und Dokument
</commit_message>
<xml_diff>
--- a/documents/Praktukumsaufgabe.docx
+++ b/documents/Praktukumsaufgabe.docx
@@ -37,8 +37,18 @@
           <w:sz w:val="36"/>
           <w:szCs w:val="36"/>
         </w:rPr>
-        <w:t>Authentication Prozess bei ShareIt</w:t>
-      </w:r>
+        <w:t xml:space="preserve">Authentication Prozess bei </w:t>
+      </w:r>
+      <w:proofErr w:type="spellStart"/>
+      <w:r>
+        <w:rPr>
+          <w:color w:val="auto"/>
+          <w:sz w:val="36"/>
+          <w:szCs w:val="36"/>
+        </w:rPr>
+        <w:t>ShareIt</w:t>
+      </w:r>
+      <w:proofErr w:type="spellEnd"/>
     </w:p>
     <w:p/>
     <w:p/>
@@ -177,7 +187,23 @@
           <w:sz w:val="24"/>
         </w:rPr>
         <w:br/>
-        <w:t>Problem Based Learning</w:t>
+        <w:t xml:space="preserve">Problem </w:t>
+      </w:r>
+      <w:proofErr w:type="spellStart"/>
+      <w:r>
+        <w:rPr>
+          <w:rFonts w:asciiTheme="majorHAnsi" w:hAnsiTheme="majorHAnsi" w:cs="Arial"/>
+          <w:sz w:val="24"/>
+        </w:rPr>
+        <w:t>Based</w:t>
+      </w:r>
+      <w:proofErr w:type="spellEnd"/>
+      <w:r>
+        <w:rPr>
+          <w:rFonts w:asciiTheme="majorHAnsi" w:hAnsiTheme="majorHAnsi" w:cs="Arial"/>
+          <w:sz w:val="24"/>
+        </w:rPr>
+        <w:t xml:space="preserve"> Learning</w:t>
       </w:r>
     </w:p>
     <w:p>
@@ -268,7 +294,15 @@
     </w:p>
     <w:p>
       <w:r>
-        <w:t xml:space="preserve">In diesem Abschnitt soll eine Projektidee, zur Erweiterung des ShareIt Projektes aufgezeigt werden. Dafür wird zuerst die Ausgangslage beschrieben und anschließend </w:t>
+        <w:t xml:space="preserve">In diesem Abschnitt soll eine Projektidee, zur Erweiterung des </w:t>
+      </w:r>
+      <w:proofErr w:type="spellStart"/>
+      <w:r>
+        <w:t>ShareIt</w:t>
+      </w:r>
+      <w:proofErr w:type="spellEnd"/>
+      <w:r>
+        <w:t xml:space="preserve"> Projektes aufgezeigt werden. Dafür wird zuerst die Ausgangslage beschrieben und anschließend </w:t>
       </w:r>
       <w:r>
         <w:t>der vorgeschlagene Lösungsweg.</w:t>
@@ -294,7 +328,15 @@
         <w:t>dem vorangegangenen Projekt</w:t>
       </w:r>
       <w:r>
-        <w:t xml:space="preserve"> „ShareIt Teil I“ wurde ein System zur Verwaltung von Medi</w:t>
+        <w:t xml:space="preserve"> „</w:t>
+      </w:r>
+      <w:proofErr w:type="spellStart"/>
+      <w:r>
+        <w:t>ShareIt</w:t>
+      </w:r>
+      <w:proofErr w:type="spellEnd"/>
+      <w:r>
+        <w:t xml:space="preserve"> Teil I“ wurde ein System zur Verwaltung von Medi</w:t>
       </w:r>
       <w:r>
         <w:t>e</w:t>
@@ -342,11 +384,27 @@
       </w:r>
       <w:commentRangeStart w:id="0"/>
       <w:r>
-        <w:t>Dafür sollen sich Studierende, die ShareIt nutzen wollen, vorab als Benutzer am System registrieren können. Geplant sind zwei Arten von registrierten Benutzern, nämlich Administratoren und normale Benutzer. Ein registrierter Benutzer kann sich am System an- und abmelden. Ist ein Benutzer angemeldet, so kann er selbst die von ihm gespeicherten Stammdaten bearbeiten. Außerdem kann der Benutzer sich die von ihm zur Verfügung gestellten Leihgaben sowie die von ihm aktuell entliehenen Medien anzeigen lassen.</w:t>
+        <w:t xml:space="preserve">Dafür sollen sich Studierende, die </w:t>
+      </w:r>
+      <w:proofErr w:type="spellStart"/>
+      <w:r>
+        <w:t>ShareIt</w:t>
+      </w:r>
+      <w:proofErr w:type="spellEnd"/>
+      <w:r>
+        <w:t xml:space="preserve"> nutzen wollen, vorab als Benutzer am System registrieren können. Geplant sind zwei Arten von registrierten Benutzern, nämlich Administratoren und normale Benutzer. Ein registrierter Benutzer kann sich am System an- und abmelden. Ist ein Benutzer angemeldet, so kann er selbst die von ihm gespeicherten Stammdaten bearbeiten. Außerdem kann der Benutzer sich die von ihm zur Verfügung gestellten Leihgaben sowie die von ihm aktuell entliehenen Medien anzeigen lassen.</w:t>
       </w:r>
       <w:r>
         <w:br/>
-        <w:t>Zusätzlich zu den Funktionalitäten für normale Benutzer können Administratoren einen neu registrierten Benutzer freigeben. Benutzer, die mehrfach gegen die selbstdefinierten Regeln der ShareIt Community verstoßen haben, können von einem Administrator von der weiteren Nutzung des Sy</w:t>
+        <w:t xml:space="preserve">Zusätzlich zu den Funktionalitäten für normale Benutzer können Administratoren einen neu registrierten Benutzer freigeben. Benutzer, die mehrfach gegen die selbstdefinierten Regeln der </w:t>
+      </w:r>
+      <w:proofErr w:type="spellStart"/>
+      <w:r>
+        <w:t>ShareIt</w:t>
+      </w:r>
+      <w:proofErr w:type="spellEnd"/>
+      <w:r>
+        <w:t xml:space="preserve"> Community verstoßen haben, können von einem Administrator von der weiteren Nutzung des Sy</w:t>
       </w:r>
       <w:r>
         <w:t>s</w:t>
@@ -382,7 +440,23 @@
         <w:pStyle w:val="KeinLeerraum"/>
       </w:pPr>
       <w:r>
-        <w:t xml:space="preserve">Erstellen Sie einen Service, der die Authentifizierung der Benutzer übernimmt. Dieser Service soll nach dem Prinzip des OAuth funktionieren. Ein Benutzer wird durch seinen Namen und ein Passwort identifiziert und erhält ein Token. Bei einer Anfrage an die Microservices </w:t>
+        <w:t xml:space="preserve">Erstellen Sie einen Service, der die Authentifizierung der Benutzer übernimmt. Dieser Service soll nach dem Prinzip des </w:t>
+      </w:r>
+      <w:proofErr w:type="spellStart"/>
+      <w:r>
+        <w:t>OAuth</w:t>
+      </w:r>
+      <w:proofErr w:type="spellEnd"/>
+      <w:r>
+        <w:t xml:space="preserve"> funktionieren. Ein Benutzer wird durch seinen Namen und ein Passwort identifiziert und erhält ein Token. Bei einer Anfrage an die </w:t>
+      </w:r>
+      <w:proofErr w:type="spellStart"/>
+      <w:r>
+        <w:t>Microservices</w:t>
+      </w:r>
+      <w:proofErr w:type="spellEnd"/>
+      <w:r>
+        <w:t xml:space="preserve"> </w:t>
       </w:r>
       <w:r>
         <w:t>ist</w:t>
@@ -394,7 +468,47 @@
         <w:t>enthalten</w:t>
       </w:r>
       <w:r>
-        <w:t>. Der Microservice kann dieses dann am AuthServer validieren. Bei der Validierung des Tokens findet zusätzlich eine Rechteprüfung statt. Ein Microservice schickt zusammen mit dem Token eine RechteID an den AuthServer. Dieser überprüft dann, ob die geforderte ID dem Benutzer zugewiesen ist.</w:t>
+        <w:t xml:space="preserve">. Der </w:t>
+      </w:r>
+      <w:proofErr w:type="spellStart"/>
+      <w:r>
+        <w:t>Microservice</w:t>
+      </w:r>
+      <w:proofErr w:type="spellEnd"/>
+      <w:r>
+        <w:t xml:space="preserve"> kann dieses dann am </w:t>
+      </w:r>
+      <w:proofErr w:type="spellStart"/>
+      <w:r>
+        <w:t>AuthServer</w:t>
+      </w:r>
+      <w:proofErr w:type="spellEnd"/>
+      <w:r>
+        <w:t xml:space="preserve"> validieren. Bei der Validierung des Tokens findet zusätzlich eine Rechteprüfung statt. Ein </w:t>
+      </w:r>
+      <w:proofErr w:type="spellStart"/>
+      <w:r>
+        <w:t>Microservice</w:t>
+      </w:r>
+      <w:proofErr w:type="spellEnd"/>
+      <w:r>
+        <w:t xml:space="preserve"> schickt zusammen mit dem Token eine </w:t>
+      </w:r>
+      <w:proofErr w:type="spellStart"/>
+      <w:r>
+        <w:t>RechteID</w:t>
+      </w:r>
+      <w:proofErr w:type="spellEnd"/>
+      <w:r>
+        <w:t xml:space="preserve"> an den </w:t>
+      </w:r>
+      <w:proofErr w:type="spellStart"/>
+      <w:r>
+        <w:t>AuthServer</w:t>
+      </w:r>
+      <w:proofErr w:type="spellEnd"/>
+      <w:r>
+        <w:t>. Dieser überprüft dann, ob die geforderte ID dem Benutzer zugewiesen ist.</w:t>
       </w:r>
     </w:p>
     <w:p>
@@ -491,7 +605,31 @@
         </w:numPr>
       </w:pPr>
       <w:r>
-        <w:t xml:space="preserve">Der Benutzer muss vor der Verwendung der Microservices authentifiziert werden, z.B. beim Login. Es erfolgt keine automatische Weiterleitung von den Microservices zum AuthServer. </w:t>
+        <w:t xml:space="preserve">Der Benutzer muss vor der Verwendung der </w:t>
+      </w:r>
+      <w:proofErr w:type="spellStart"/>
+      <w:r>
+        <w:t>Microservices</w:t>
+      </w:r>
+      <w:proofErr w:type="spellEnd"/>
+      <w:r>
+        <w:t xml:space="preserve"> authentifiziert werden, z.B. beim Login. Es erfolgt keine automatische Weiterleitung von den </w:t>
+      </w:r>
+      <w:proofErr w:type="spellStart"/>
+      <w:r>
+        <w:t>Microservices</w:t>
+      </w:r>
+      <w:proofErr w:type="spellEnd"/>
+      <w:r>
+        <w:t xml:space="preserve"> zum </w:t>
+      </w:r>
+      <w:proofErr w:type="spellStart"/>
+      <w:r>
+        <w:t>AuthServer</w:t>
+      </w:r>
+      <w:proofErr w:type="spellEnd"/>
+      <w:r>
+        <w:t xml:space="preserve">. </w:t>
       </w:r>
     </w:p>
     <w:p>
@@ -602,10 +740,26 @@
         <w:t>Autorisierungen</w:t>
       </w:r>
       <w:r>
-        <w:t xml:space="preserve"> besitzen nur eine ID (</w:t>
-      </w:r>
-      <w:r>
-        <w:t xml:space="preserve"> z.B. media.book.create ). Ein</w:t>
+        <w:t xml:space="preserve"> besitzen nur eine ID </w:t>
+      </w:r>
+      <w:proofErr w:type="gramStart"/>
+      <w:r>
+        <w:t>(</w:t>
+      </w:r>
+      <w:r>
+        <w:t xml:space="preserve"> z.B.</w:t>
+      </w:r>
+      <w:proofErr w:type="gramEnd"/>
+      <w:r>
+        <w:t xml:space="preserve"> </w:t>
+      </w:r>
+      <w:proofErr w:type="spellStart"/>
+      <w:r>
+        <w:t>media.book.create</w:t>
+      </w:r>
+      <w:proofErr w:type="spellEnd"/>
+      <w:r>
+        <w:t xml:space="preserve"> ). Ein</w:t>
       </w:r>
       <w:r>
         <w:t xml:space="preserve"> Benutzer </w:t>
@@ -662,10 +816,10 @@
           <w:noProof/>
         </w:rPr>
         <w:drawing>
-          <wp:inline distT="0" distB="0" distL="0" distR="0" wp14:anchorId="4ED4571C" wp14:editId="69A8E97C">
-            <wp:extent cx="5596731" cy="2476882"/>
-            <wp:effectExtent l="0" t="0" r="4445" b="0"/>
-            <wp:docPr id="2" name="Bild 1"/>
+          <wp:inline distT="0" distB="0" distL="0" distR="0" wp14:anchorId="1B2C6CD8" wp14:editId="7F5F0528">
+            <wp:extent cx="5760720" cy="2219325"/>
+            <wp:effectExtent l="0" t="0" r="5080" b="0"/>
+            <wp:docPr id="1" name="Bild 1"/>
             <wp:cNvGraphicFramePr>
               <a:graphicFrameLocks xmlns:a="http://schemas.openxmlformats.org/drawingml/2006/main" noChangeAspect="1"/>
             </wp:cNvGraphicFramePr>
@@ -673,13 +827,11 @@
               <a:graphicData uri="http://schemas.openxmlformats.org/drawingml/2006/picture">
                 <pic:pic xmlns:pic="http://schemas.openxmlformats.org/drawingml/2006/picture">
                   <pic:nvPicPr>
-                    <pic:cNvPr id="0" name="Picture 1" descr="C:\Users\Michael\Desktop\Temp\OAuthServer-Daten.png"/>
-                    <pic:cNvPicPr>
-                      <a:picLocks noChangeAspect="1" noChangeArrowheads="1"/>
-                    </pic:cNvPicPr>
+                    <pic:cNvPr id="1" name="Bildschirmfoto 2017-05-16 um 09.03.21.png"/>
+                    <pic:cNvPicPr/>
                   </pic:nvPicPr>
                   <pic:blipFill>
-                    <a:blip r:embed="rId8">
+                    <a:blip r:embed="rId8" cstate="print">
                       <a:extLst>
                         <a:ext uri="{28A0092B-C50C-407E-A947-70E740481C1C}">
                           <a14:useLocalDpi xmlns:a14="http://schemas.microsoft.com/office/drawing/2010/main" val="0"/>
@@ -690,21 +842,14 @@
                       <a:fillRect/>
                     </a:stretch>
                   </pic:blipFill>
-                  <pic:spPr bwMode="auto">
+                  <pic:spPr>
                     <a:xfrm>
                       <a:off x="0" y="0"/>
-                      <a:ext cx="5596731" cy="2476882"/>
+                      <a:ext cx="5760720" cy="2219325"/>
                     </a:xfrm>
                     <a:prstGeom prst="rect">
                       <a:avLst/>
                     </a:prstGeom>
-                    <a:noFill/>
-                    <a:ln w="9525">
-                      <a:noFill/>
-                      <a:miter lim="800000"/>
-                      <a:headEnd/>
-                      <a:tailEnd/>
-                    </a:ln>
                   </pic:spPr>
                 </pic:pic>
               </a:graphicData>
@@ -739,7 +884,20 @@
         <w:pStyle w:val="KeinLeerraum"/>
       </w:pPr>
       <w:r>
-        <w:t>Der Service benötigt zwei REST Schnittstellen. Eine externe Schnittstelle ermöglicht die Authentifizierung eines Benutzers, eine interne Schnittstelle ermöglicht es den Microservices, ein Token zu validieren.</w:t>
+        <w:t xml:space="preserve">Der Service benötigt zwei REST Schnittstellen. Eine externe Schnittstelle ermöglicht die Authentifizierung eines Benutzers, eine interne Schnittstelle ermöglicht es den </w:t>
+      </w:r>
+      <w:proofErr w:type="spellStart"/>
+      <w:r>
+        <w:t>Microservices</w:t>
+      </w:r>
+      <w:proofErr w:type="spellEnd"/>
+      <w:r>
+        <w:t xml:space="preserve">, ein </w:t>
+      </w:r>
+      <w:bookmarkStart w:id="1" w:name="_GoBack"/>
+      <w:bookmarkEnd w:id="1"/>
+      <w:r>
+        <w:t>Token zu validieren.</w:t>
       </w:r>
     </w:p>
     <w:p>
@@ -759,10 +917,10 @@
           <w:noProof/>
         </w:rPr>
         <w:drawing>
-          <wp:inline distT="0" distB="0" distL="0" distR="0" wp14:anchorId="0C137795" wp14:editId="61DF3EC8">
-            <wp:extent cx="5433060" cy="772160"/>
-            <wp:effectExtent l="19050" t="0" r="0" b="0"/>
-            <wp:docPr id="6" name="Bild 4" descr="C:\Users\Michael\Desktop\Temp\OAuthServer-REST.png"/>
+          <wp:inline distT="0" distB="0" distL="0" distR="0" wp14:anchorId="2CD902A2" wp14:editId="4CF8E15A">
+            <wp:extent cx="5760720" cy="904240"/>
+            <wp:effectExtent l="0" t="0" r="5080" b="10160"/>
+            <wp:docPr id="4" name="Bild 4"/>
             <wp:cNvGraphicFramePr>
               <a:graphicFrameLocks xmlns:a="http://schemas.openxmlformats.org/drawingml/2006/main" noChangeAspect="1"/>
             </wp:cNvGraphicFramePr>
@@ -770,33 +928,29 @@
               <a:graphicData uri="http://schemas.openxmlformats.org/drawingml/2006/picture">
                 <pic:pic xmlns:pic="http://schemas.openxmlformats.org/drawingml/2006/picture">
                   <pic:nvPicPr>
-                    <pic:cNvPr id="0" name="Picture 4" descr="C:\Users\Michael\Desktop\Temp\OAuthServer-REST.png"/>
-                    <pic:cNvPicPr>
-                      <a:picLocks noChangeAspect="1" noChangeArrowheads="1"/>
-                    </pic:cNvPicPr>
+                    <pic:cNvPr id="4" name="Bildschirmfoto 2017-05-16 um 08.09.38.png"/>
+                    <pic:cNvPicPr/>
                   </pic:nvPicPr>
                   <pic:blipFill>
-                    <a:blip r:embed="rId9"/>
-                    <a:srcRect/>
+                    <a:blip r:embed="rId9">
+                      <a:extLst>
+                        <a:ext uri="{28A0092B-C50C-407E-A947-70E740481C1C}">
+                          <a14:useLocalDpi xmlns:a14="http://schemas.microsoft.com/office/drawing/2010/main" val="0"/>
+                        </a:ext>
+                      </a:extLst>
+                    </a:blip>
                     <a:stretch>
                       <a:fillRect/>
                     </a:stretch>
                   </pic:blipFill>
-                  <pic:spPr bwMode="auto">
+                  <pic:spPr>
                     <a:xfrm>
                       <a:off x="0" y="0"/>
-                      <a:ext cx="5433060" cy="772160"/>
+                      <a:ext cx="5760720" cy="904240"/>
                     </a:xfrm>
                     <a:prstGeom prst="rect">
                       <a:avLst/>
                     </a:prstGeom>
-                    <a:noFill/>
-                    <a:ln w="9525">
-                      <a:noFill/>
-                      <a:miter lim="800000"/>
-                      <a:headEnd/>
-                      <a:tailEnd/>
-                    </a:ln>
                   </pic:spPr>
                 </pic:pic>
               </a:graphicData>
@@ -815,19 +969,67 @@
         <w:pStyle w:val="KeinLeerraum"/>
       </w:pPr>
       <w:r>
-        <w:t>Der AuthService überprüft den Benutzernamen und das Passwort. Falls beide korrekt sind, wird ein neues Token angelegt und zurückgesendet. Bei der Validierung übergibt ein Microservice sowohl das Token als auch die geforderte Autorisierung (</w:t>
-      </w:r>
-      <w:r>
-        <w:t>das benötige Recht). Der OAuth-S</w:t>
-      </w:r>
-      <w:r>
-        <w:t>ervice überprüft, ob das Token vorhanden und gültig ist. Danach wird die Autorisierung überprüft. So wird sichergestellt, dass das Token gültig ist und der Benutzer die nötigen Rechte besitzt.  Der Service antwortet mit einem ValidationResult. Es transportiert das Ergebnis der Validierung und geg</w:t>
+        <w:t xml:space="preserve">Der </w:t>
+      </w:r>
+      <w:proofErr w:type="spellStart"/>
+      <w:r>
+        <w:t>AuthService</w:t>
+      </w:r>
+      <w:proofErr w:type="spellEnd"/>
+      <w:r>
+        <w:t xml:space="preserve"> überprüft den Benutzernamen und das Passwort. Falls beide korrekt sind, wird ein neues Token angelegt und zurückgesendet. Bei der Validierung übergibt ein </w:t>
+      </w:r>
+      <w:proofErr w:type="spellStart"/>
+      <w:r>
+        <w:t>Microservice</w:t>
+      </w:r>
+      <w:proofErr w:type="spellEnd"/>
+      <w:r>
+        <w:t xml:space="preserve"> sowohl das Token als auch die geforderte Autorisierung (</w:t>
+      </w:r>
+      <w:r>
+        <w:t xml:space="preserve">das benötige Recht). Der </w:t>
+      </w:r>
+      <w:proofErr w:type="spellStart"/>
+      <w:r>
+        <w:t>OAuth</w:t>
+      </w:r>
+      <w:proofErr w:type="spellEnd"/>
+      <w:r>
+        <w:t>-S</w:t>
+      </w:r>
+      <w:r>
+        <w:t xml:space="preserve">ervice überprüft, ob das Token vorhanden und gültig ist. Danach wird die Autorisierung überprüft. So wird sichergestellt, dass das Token gültig ist und der Benutzer die nötigen Rechte besitzt.  Der Service antwortet mit einem </w:t>
+      </w:r>
+      <w:proofErr w:type="spellStart"/>
+      <w:r>
+        <w:t>ValidationResult</w:t>
+      </w:r>
+      <w:proofErr w:type="spellEnd"/>
+      <w:r>
+        <w:t>. Es transportiert das Ergebnis der Validierung und geg</w:t>
       </w:r>
       <w:r>
         <w:t>ebenenfalls Statusinformationen</w:t>
       </w:r>
       <w:r>
-        <w:t xml:space="preserve"> warum die Validierung fehlgeschlagen ist. Orientieren Sie sich dazu am MediaResult aus der Aufgabe ShareIt.</w:t>
+        <w:t xml:space="preserve"> warum die Validierung fehlgeschlagen ist. Orientieren Sie sich dazu am </w:t>
+      </w:r>
+      <w:proofErr w:type="spellStart"/>
+      <w:r>
+        <w:t>MediaResult</w:t>
+      </w:r>
+      <w:proofErr w:type="spellEnd"/>
+      <w:r>
+        <w:t xml:space="preserve"> aus der Aufgabe </w:t>
+      </w:r>
+      <w:proofErr w:type="spellStart"/>
+      <w:r>
+        <w:t>ShareIt</w:t>
+      </w:r>
+      <w:proofErr w:type="spellEnd"/>
+      <w:r>
+        <w:t>.</w:t>
       </w:r>
     </w:p>
     <w:p/>
@@ -865,7 +1067,15 @@
     </w:p>
     <w:p>
       <w:r>
-        <w:t>In dieser Praktikumsaufgabe soll ein funktionierendes Authentifizierungssystem für den ShareIt Service erstellt werden. Dabei soll auf den in der Lösungsidee vorgeschlagenen Lösungsweg zurückgegriffen werden.</w:t>
+        <w:t xml:space="preserve">In dieser Praktikumsaufgabe soll ein funktionierendes Authentifizierungssystem für den </w:t>
+      </w:r>
+      <w:proofErr w:type="spellStart"/>
+      <w:r>
+        <w:t>ShareIt</w:t>
+      </w:r>
+      <w:proofErr w:type="spellEnd"/>
+      <w:r>
+        <w:t xml:space="preserve"> Service erstellt werden. Dabei soll auf den in der Lösungsidee vorgeschlagenen Lösungsweg zurückgegriffen werden.</w:t>
       </w:r>
     </w:p>
     <w:p>
@@ -891,9 +1101,11 @@
       <w:r>
         <w:t xml:space="preserve">Rest basierter </w:t>
       </w:r>
+      <w:proofErr w:type="spellStart"/>
       <w:r>
         <w:t>AuthService</w:t>
       </w:r>
+      <w:proofErr w:type="spellEnd"/>
     </w:p>
     <w:p>
       <w:pPr>
@@ -948,8 +1160,6 @@
       <w:r>
         <w:t>Media Webservice bezüglich Autorisierung überarbeiten.</w:t>
       </w:r>
-      <w:bookmarkStart w:id="1" w:name="_GoBack"/>
-      <w:bookmarkEnd w:id="1"/>
     </w:p>
     <w:p>
       <w:pPr>
@@ -1014,7 +1224,15 @@
         <w:annotationRef/>
       </w:r>
       <w:r>
-        <w:t>Von ShareIt Aufgabenstellung übernommen mit leichten Änderungen</w:t>
+        <w:t xml:space="preserve">Von </w:t>
+      </w:r>
+      <w:proofErr w:type="spellStart"/>
+      <w:r>
+        <w:t>ShareIt</w:t>
+      </w:r>
+      <w:proofErr w:type="spellEnd"/>
+      <w:r>
+        <w:t xml:space="preserve"> Aufgabenstellung übernommen mit leichten Änderungen</w:t>
       </w:r>
     </w:p>
   </w:comment>

</xml_diff>